<commit_message>
Add temps de cicatrisation from 2 differente sources
</commit_message>
<xml_diff>
--- a/maintenance des implants.docx
+++ b/maintenance des implants.docx
@@ -1193,7 +1193,19 @@
         <w:rPr>
           <w:rtl w:val="0"/>
         </w:rPr>
-        <w:t xml:space="preserve"> diagnostics, Goteborg, Suède) a également été élaboré (Meredith et al., 1996). Bien que les résultats préliminaires soient prometteurs, le manque de données sur la valeur diagnostique de cette nouvelle technique limite son utilisation régulière en clinique.[1](p-367)</w:t>
+        <w:t xml:space="preserve"> diagnostics, Goteborg, Suède) a également été élaboré (Meredith et al., 1996). Bien que les résultats préliminaires </w:t>
+      </w:r>
+      <w:r>
+        <w:rPr>
+          <w:rtl w:val="0"/>
+        </w:rPr>
+        <w:t xml:space="preserve">soient</w:t>
+      </w:r>
+      <w:r>
+        <w:rPr>
+          <w:rtl w:val="0"/>
+        </w:rPr>
+        <w:t xml:space="preserve"> prometteurs, le manque de données sur la valeur diagnostique de cette nouvelle technique limite son utilisation régulière en clinique.[1](p-367)</w:t>
       </w:r>
     </w:p>
     <w:p>
@@ -2849,11 +2861,156 @@
     </w:p>
     <w:p>
       <w:pPr>
-        <w:rPr/>
-      </w:pPr>
-      <w:r>
-        <w:br w:type="page"/>
-      </w:r>
+        <w:pStyle w:val="Heading3"/>
+        <w:rPr/>
+      </w:pPr>
+      <w:bookmarkStart w:colFirst="0" w:colLast="0" w:name="_ylcebv1aumcl" w:id="23"/>
+      <w:bookmarkEnd w:id="23"/>
+      <w:r>
+        <w:rPr>
+          <w:rtl w:val="0"/>
+        </w:rPr>
+        <w:t xml:space="preserve">Cicatrisation des tissus mous:</w:t>
+      </w:r>
+    </w:p>
+    <w:p>
+      <w:pPr>
+        <w:rPr/>
+      </w:pPr>
+      <w:r>
+        <w:rPr>
+          <w:rtl w:val="0"/>
+        </w:rPr>
+        <w:t xml:space="preserve">La morphogenèse de l’espace biologique péri-implantaire débute immédiatement après la chirurgie avec la formation d’un caillot qui occupe l’espace situé entre la muqueuse et la surface implantaire et entre la muqueuse et l’os alvéolaire. Au de </w:t>
+      </w:r>
+      <w:r>
+        <w:rPr>
+          <w:b w:val="1"/>
+          <w:rtl w:val="0"/>
+        </w:rPr>
+        <w:t xml:space="preserve">4 jours</w:t>
+      </w:r>
+      <w:r>
+        <w:rPr>
+          <w:rtl w:val="0"/>
+        </w:rPr>
+        <w:t xml:space="preserve"> de cicatrisation, une fermeture muqueuse initiale s’est établie. La stabilité primaire de l’implant est souvent obtenue au niveau de l'os cortical. Au niveau de col de l’implant. l’os lamellaire est d’abord résorbé avant qu’une nouvelle formation osseuse apparaisse sur la surface implantaire. À </w:t>
+      </w:r>
+      <w:r>
+        <w:rPr>
+          <w:b w:val="1"/>
+          <w:rtl w:val="0"/>
+        </w:rPr>
+        <w:t xml:space="preserve">2 semaines. </w:t>
+      </w:r>
+      <w:r>
+        <w:rPr>
+          <w:rtl w:val="0"/>
+        </w:rPr>
+        <w:t xml:space="preserve">La muqueuse péri-implantaire adhère à la surface implantaire via un tissu conjonctif riche en cellules et en structures vasculaires. Les premiers signes de prolifération de l’épithélium peuvent être observés. À </w:t>
+      </w:r>
+      <w:r>
+        <w:rPr>
+          <w:b w:val="1"/>
+          <w:rtl w:val="0"/>
+        </w:rPr>
+        <w:t xml:space="preserve">4 semaines. </w:t>
+      </w:r>
+      <w:r>
+        <w:rPr>
+          <w:rtl w:val="0"/>
+        </w:rPr>
+        <w:t xml:space="preserve">l’épithélium péri-implantaire est formé et, apicalement, on peut observer un tissu conjonctif mature. À </w:t>
+      </w:r>
+      <w:r>
+        <w:rPr>
+          <w:b w:val="1"/>
+          <w:rtl w:val="0"/>
+        </w:rPr>
+        <w:t xml:space="preserve">6 à 8 semaines</w:t>
+      </w:r>
+      <w:r>
+        <w:rPr>
+          <w:rtl w:val="0"/>
+        </w:rPr>
+        <w:t xml:space="preserve">, une couche dense de fibroblastes étirés à la surface du titane est formée. correspondant à des fibres de collagène orientées parallèlement à la surface en titane. La cicatrisation complète aboutit à la formation de la barrière épithéliale, “</w:t>
+      </w:r>
+      <w:r>
+        <w:rPr>
+          <w:b w:val="1"/>
+          <w:rtl w:val="0"/>
+        </w:rPr>
+        <w:t xml:space="preserve">scellé</w:t>
+      </w:r>
+      <w:r>
+        <w:rPr>
+          <w:rtl w:val="0"/>
+        </w:rPr>
+        <w:t xml:space="preserve">” à la surface de titane, et du sulcus, limité apicalement par le tissu conjonctif[3].</w:t>
+      </w:r>
+    </w:p>
+    <w:p>
+      <w:pPr>
+        <w:pStyle w:val="Heading3"/>
+        <w:rPr/>
+      </w:pPr>
+      <w:bookmarkStart w:colFirst="0" w:colLast="0" w:name="_rdpqbaa2g177" w:id="24"/>
+      <w:bookmarkEnd w:id="24"/>
+      <w:r>
+        <w:rPr>
+          <w:rtl w:val="0"/>
+        </w:rPr>
+        <w:t xml:space="preserve">Cicatrisation osseuse:</w:t>
+      </w:r>
+    </w:p>
+    <w:p>
+      <w:pPr>
+        <w:rPr/>
+      </w:pPr>
+      <w:r>
+        <w:rPr>
+          <w:rtl w:val="0"/>
+        </w:rPr>
+        <w:tab/>
+        <w:t xml:space="preserve">Quelques semaines après la réalisation du forage et la pose de l'implant en titane (12 à 24 semaines), l'ostéo-intégration se traduit donc par une formation osseuse au contact direct de l'implant sans interposition de tissu fibreux. Il en résulte ainsi une ankylose de l'implant créée pendant la période de cicatrisation post-chirurgicale et maintenue par un équilibre dynamique grâce au remodelage osseux avant et surtout après la mise en charge de l'implant. L'ostéo-intégration, qui suit la mise en place de l'implant, est un processus de cicatrisation décrit par Davies j71: une phase de ostéoconduction, une phase de néoformation osseuse et une phase de remodelage osseux. La première phase de ostéoconduction consiste en l'apposition et la croissance osseuse à la surface bio-inerte et ostéotrope en oxyde de titane de l'implant. Ce phénomène repose sur la migration de cellules ostéogéniques différenciées à la surface de l'implant. Les cellules ostéogéniques synthétisent du tissu ostéoïde, incluant une matrice collagénique, des vésicules matricielles et des facteurs de croissance. Ce tissu ostéoïde se calcifie ensuite, conduisant à la néoformation osseuse. Le tissu osseux néoformé à la surface des implants est identique à celui du reste de l'organisme. Ce tissu va progressivement subir une maturation par le biais du remodelage osseux selon la séquence ARIF (activation, résorption. inversement. formation). L'ostéointégration des implants implique aussi deux phénomènes d'ostéogenèse : l'ostéogenèse de contact et l'ostéogenèse </w:t>
+      </w:r>
+    </w:p>
+    <w:p>
+      <w:pPr>
+        <w:rPr/>
+      </w:pPr>
+      <w:r>
+        <w:rPr>
+          <w:rtl w:val="0"/>
+        </w:rPr>
+        <w:t xml:space="preserve">à distance. L'ostéogenèse de contact consiste en la néoformation osseuse à la surface de l'implant. L'ostéogenèse à distance concerne la formation de tissu osseux à la surface du tissu osseux environnant l'implant. La cicatrisation osseuse qui suit l'insertion implantaire est identique à celle observée au niveau de l'alvéole dentaire. Elle se déroule schématiquement en plusieurs étapes : saignement, coagulation et organisation du réseau de fibrine, réponse inflammatoire, réponse cellulaire, organisation tissulaire. [4]</w:t>
+      </w:r>
+    </w:p>
+    <w:p>
+      <w:pPr>
+        <w:ind w:left="0" w:firstLine="0"/>
+        <w:rPr/>
+      </w:pPr>
+      <w:r>
+        <w:rPr>
+          <w:rtl w:val="0"/>
+        </w:rPr>
+      </w:r>
+    </w:p>
+    <w:p>
+      <w:pPr>
+        <w:rPr/>
+      </w:pPr>
+      <w:r>
+        <w:rPr>
+          <w:rtl w:val="0"/>
+        </w:rPr>
+      </w:r>
+    </w:p>
+    <w:p>
+      <w:pPr>
+        <w:rPr/>
+      </w:pPr>
       <w:r>
         <w:rPr>
           <w:rtl w:val="0"/>
@@ -2865,8 +3022,8 @@
         <w:pStyle w:val="Heading2"/>
         <w:rPr/>
       </w:pPr>
-      <w:bookmarkStart w:colFirst="0" w:colLast="0" w:name="_rd28v42i59lb" w:id="23"/>
-      <w:bookmarkEnd w:id="23"/>
+      <w:bookmarkStart w:colFirst="0" w:colLast="0" w:name="_rd28v42i59lb" w:id="25"/>
+      <w:bookmarkEnd w:id="25"/>
       <w:r>
         <w:rPr>
           <w:rtl w:val="0"/>
@@ -2927,6 +3084,39 @@
           <w:t xml:space="preserve"> et DR. THÉODORE MAJID ABILLAMA le 2 Octobre 2013</w:t>
         </w:r>
       </w:hyperlink>
+      <w:r>
+        <w:rPr>
+          <w:rtl w:val="0"/>
+        </w:rPr>
+      </w:r>
+    </w:p>
+    <w:p>
+      <w:pPr>
+        <w:numPr>
+          <w:ilvl w:val="0"/>
+          <w:numId w:val="1"/>
+        </w:numPr>
+      </w:pPr>
+      <w:r>
+        <w:rPr>
+          <w:rtl w:val="0"/>
+        </w:rPr>
+        <w:t xml:space="preserve">Parodontologie dentisterie implantaire - Volume 2: thérapeutiques chirurgicales - Philippe Bouchard.</w:t>
+      </w:r>
+    </w:p>
+    <w:p>
+      <w:pPr>
+        <w:numPr>
+          <w:ilvl w:val="0"/>
+          <w:numId w:val="1"/>
+        </w:numPr>
+      </w:pPr>
+      <w:r>
+        <w:rPr>
+          <w:rtl w:val="0"/>
+        </w:rPr>
+        <w:t xml:space="preserve">Parodontologie dentisterie implantaire - Volume 1: médecine parodontale - Philippe Bouchard.</w:t>
+      </w:r>
       <w:r>
         <w:rPr>
           <w:rtl w:val="0"/>

</xml_diff>